<commit_message>
Update UTS PROYEK PERANGKAT LUNAK_12140.docx
</commit_message>
<xml_diff>
--- a/UTS PROYEK PERANGKAT LUNAK_12140.docx
+++ b/UTS PROYEK PERANGKAT LUNAK_12140.docx
@@ -2268,6 +2268,13 @@
                 <w:szCs w:val="18"/>
               </w:rPr>
             </w:pPr>
+            <w:r>
+              <w:rPr>
+                <w:rFonts w:cs="Arial"/>
+                <w:szCs w:val="18"/>
+              </w:rPr>
+              <w:t>PT Keong MAS</w:t>
+            </w:r>
           </w:p>
         </w:tc>
       </w:tr>
@@ -2304,6 +2311,13 @@
                 <w:szCs w:val="18"/>
               </w:rPr>
             </w:pPr>
+            <w:r>
+              <w:rPr>
+                <w:rFonts w:cs="Arial"/>
+                <w:szCs w:val="18"/>
+              </w:rPr>
+              <w:t>Space X</w:t>
+            </w:r>
           </w:p>
         </w:tc>
       </w:tr>
@@ -2340,6 +2354,13 @@
                 <w:szCs w:val="18"/>
               </w:rPr>
             </w:pPr>
+            <w:r>
+              <w:rPr>
+                <w:rFonts w:cs="Arial"/>
+                <w:szCs w:val="18"/>
+              </w:rPr>
+              <w:t>Satosi Nakamoto</w:t>
+            </w:r>
           </w:p>
         </w:tc>
       </w:tr>
@@ -2376,6 +2397,13 @@
                 <w:szCs w:val="18"/>
               </w:rPr>
             </w:pPr>
+            <w:r>
+              <w:rPr>
+                <w:rFonts w:cs="Arial"/>
+                <w:szCs w:val="18"/>
+              </w:rPr>
+              <w:t>PT tiket Global Network</w:t>
+            </w:r>
           </w:p>
         </w:tc>
       </w:tr>
@@ -4198,7 +4226,7 @@
           </mc:Choice>
           <mc:Fallback>
             <w:pict>
-              <v:shapetype w14:anchorId="4B7B2E5C" id="_x0000_t32" coordsize="21600,21600" o:spt="32" o:oned="t" path="m,l21600,21600e" filled="f">
+              <v:shapetype w14:anchorId="7B80A036" id="_x0000_t32" coordsize="21600,21600" o:spt="32" o:oned="t" path="m,l21600,21600e" filled="f">
                 <v:path arrowok="t" fillok="f" o:connecttype="none"/>
                 <o:lock v:ext="edit" shapetype="t"/>
               </v:shapetype>
@@ -4282,7 +4310,7 @@
           </mc:Choice>
           <mc:Fallback>
             <w:pict>
-              <v:shape w14:anchorId="21E5DA53" id="Konektor Panah Lurus 9" o:spid="_x0000_s1026" type="#_x0000_t32" style="position:absolute;margin-left:90.75pt;margin-top:5.35pt;width:80.25pt;height:51.75pt;flip:x;z-index:251667456;visibility:visible;mso-wrap-style:square;mso-wrap-distance-left:9pt;mso-wrap-distance-top:0;mso-wrap-distance-right:9pt;mso-wrap-distance-bottom:0;mso-position-horizontal:absolute;mso-position-horizontal-relative:text;mso-position-vertical:absolute;mso-position-vertical-relative:text" o:gfxdata="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" strokecolor="black [3200]" strokeweight=".5pt">
+              <v:shape w14:anchorId="7596C302" id="Konektor Panah Lurus 9" o:spid="_x0000_s1026" type="#_x0000_t32" style="position:absolute;margin-left:90.75pt;margin-top:5.35pt;width:80.25pt;height:51.75pt;flip:x;z-index:251667456;visibility:visible;mso-wrap-style:square;mso-wrap-distance-left:9pt;mso-wrap-distance-top:0;mso-wrap-distance-right:9pt;mso-wrap-distance-bottom:0;mso-position-horizontal:absolute;mso-position-horizontal-relative:text;mso-position-vertical:absolute;mso-position-vertical-relative:text" o:gfxdata="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" strokecolor="black [3200]" strokeweight=".5pt">
                 <v:stroke endarrow="block" joinstyle="miter"/>
               </v:shape>
             </w:pict>
@@ -4352,7 +4380,7 @@
           </mc:Choice>
           <mc:Fallback>
             <w:pict>
-              <v:shape w14:anchorId="34C1B3FC" id="Konektor Panah Lurus 7" o:spid="_x0000_s1026" type="#_x0000_t32" style="position:absolute;margin-left:222.75pt;margin-top:21.1pt;width:0;height:38.25pt;z-index:251666432;visibility:visible;mso-wrap-style:square;mso-wrap-distance-left:9pt;mso-wrap-distance-top:0;mso-wrap-distance-right:9pt;mso-wrap-distance-bottom:0;mso-position-horizontal:absolute;mso-position-horizontal-relative:text;mso-position-vertical:absolute;mso-position-vertical-relative:text" o:gfxdata="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" strokecolor="black [3200]" strokeweight=".5pt">
+              <v:shape w14:anchorId="083E219B" id="Konektor Panah Lurus 7" o:spid="_x0000_s1026" type="#_x0000_t32" style="position:absolute;margin-left:222.75pt;margin-top:21.1pt;width:0;height:38.25pt;z-index:251666432;visibility:visible;mso-wrap-style:square;mso-wrap-distance-left:9pt;mso-wrap-distance-top:0;mso-wrap-distance-right:9pt;mso-wrap-distance-bottom:0;mso-position-horizontal:absolute;mso-position-horizontal-relative:text;mso-position-vertical:absolute;mso-position-vertical-relative:text" o:gfxdata="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" strokecolor="black [3200]" strokeweight=".5pt">
                 <v:stroke endarrow="block" joinstyle="miter"/>
               </v:shape>
             </w:pict>
@@ -5130,7 +5158,6 @@
     </w:p>
     <w:p>
       <w:pPr>
-        <w:jc w:val="center"/>
         <w:rPr>
           <w:rFonts w:ascii="Times New Roman" w:hAnsi="Times New Roman" w:cs="Times New Roman"/>
           <w:sz w:val="24"/>
@@ -5156,7 +5183,67 @@
           <w:lang w:val="en-GB"/>
         </w:rPr>
         <w:lastRenderedPageBreak/>
-        <w:t>Estimasi Biaya</w:t>
+        <w:t>Pada project ini SDLC yang saya gunakan yaitu Metode Agile</w:t>
+      </w:r>
+    </w:p>
+    <w:p>
+      <w:pPr>
+        <w:rPr>
+          <w:rFonts w:ascii="Times New Roman" w:hAnsi="Times New Roman" w:cs="Times New Roman"/>
+          <w:sz w:val="24"/>
+          <w:szCs w:val="24"/>
+          <w:lang w:val="en-GB"/>
+        </w:rPr>
+      </w:pPr>
+      <w:r>
+        <w:rPr>
+          <w:rFonts w:ascii="Times New Roman" w:hAnsi="Times New Roman" w:cs="Times New Roman"/>
+          <w:noProof/>
+          <w:sz w:val="24"/>
+          <w:szCs w:val="24"/>
+          <w:lang w:val="en-GB"/>
+        </w:rPr>
+        <w:drawing>
+          <wp:inline distT="0" distB="0" distL="0" distR="0" wp14:anchorId="1202E274" wp14:editId="5FDEAAD7">
+            <wp:extent cx="4476750" cy="3286125"/>
+            <wp:effectExtent l="0" t="0" r="0" b="9525"/>
+            <wp:docPr id="11" name="Gambar 11"/>
+            <wp:cNvGraphicFramePr>
+              <a:graphicFrameLocks xmlns:a="http://schemas.openxmlformats.org/drawingml/2006/main" noChangeAspect="1"/>
+            </wp:cNvGraphicFramePr>
+            <a:graphic xmlns:a="http://schemas.openxmlformats.org/drawingml/2006/main">
+              <a:graphicData uri="http://schemas.openxmlformats.org/drawingml/2006/picture">
+                <pic:pic xmlns:pic="http://schemas.openxmlformats.org/drawingml/2006/picture">
+                  <pic:nvPicPr>
+                    <pic:cNvPr id="11" name="Gambar 11"/>
+                    <pic:cNvPicPr/>
+                  </pic:nvPicPr>
+                  <pic:blipFill>
+                    <a:blip r:embed="rId8">
+                      <a:extLst>
+                        <a:ext uri="{28A0092B-C50C-407E-A947-70E740481C1C}">
+                          <a14:useLocalDpi xmlns:a14="http://schemas.microsoft.com/office/drawing/2010/main" val="0"/>
+                        </a:ext>
+                      </a:extLst>
+                    </a:blip>
+                    <a:stretch>
+                      <a:fillRect/>
+                    </a:stretch>
+                  </pic:blipFill>
+                  <pic:spPr>
+                    <a:xfrm>
+                      <a:off x="0" y="0"/>
+                      <a:ext cx="4476750" cy="3286125"/>
+                    </a:xfrm>
+                    <a:prstGeom prst="rect">
+                      <a:avLst/>
+                    </a:prstGeom>
+                  </pic:spPr>
+                </pic:pic>
+              </a:graphicData>
+            </a:graphic>
+          </wp:inline>
+        </w:drawing>
       </w:r>
     </w:p>
     <w:sectPr>

</xml_diff>